<commit_message>
updating ETL project work
</commit_message>
<xml_diff>
--- a/Project Write-Up.docx
+++ b/Project Write-Up.docx
@@ -6,6 +6,183 @@
     <w:p>
       <w:pPr>
         <w:rPr>
+          <w:bCs/>
+        </w:rPr>
+      </w:pPr>
+      <w:r>
+        <w:rPr>
+          <w:b/>
+          <w:bCs/>
+        </w:rPr>
+        <w:t>Extract</w:t>
+      </w:r>
+      <w:r>
+        <w:rPr>
+          <w:bCs/>
+        </w:rPr>
+        <w:t xml:space="preserve"> - CSV (Pro Football Reference - stats) | HTML (</w:t>
+      </w:r>
+      <w:r>
+        <w:rPr>
+          <w:bCs/>
+        </w:rPr>
+        <w:t>USA</w:t>
+      </w:r>
+      <w:r>
+        <w:rPr>
+          <w:bCs/>
+        </w:rPr>
+        <w:t xml:space="preserve"> </w:t>
+      </w:r>
+      <w:r>
+        <w:rPr>
+          <w:bCs/>
+        </w:rPr>
+        <w:t>T</w:t>
+      </w:r>
+      <w:r>
+        <w:rPr>
+          <w:bCs/>
+        </w:rPr>
+        <w:t>oday rankings)</w:t>
+      </w:r>
+    </w:p>
+    <w:p>
+      <w:pPr>
+        <w:rPr>
+          <w:bCs/>
+        </w:rPr>
+      </w:pPr>
+      <w:r>
+        <w:rPr>
+          <w:b/>
+          <w:bCs/>
+        </w:rPr>
+        <w:t>Transform</w:t>
+      </w:r>
+      <w:r>
+        <w:rPr>
+          <w:bCs/>
+        </w:rPr>
+        <w:t xml:space="preserve"> </w:t>
+      </w:r>
+      <w:r>
+        <w:rPr>
+          <w:bCs/>
+        </w:rPr>
+        <w:t>–</w:t>
+      </w:r>
+      <w:r>
+        <w:rPr>
+          <w:bCs/>
+        </w:rPr>
+        <w:t xml:space="preserve"> </w:t>
+      </w:r>
+      <w:r>
+        <w:rPr>
+          <w:bCs/>
+        </w:rPr>
+        <w:t xml:space="preserve">Web scrape </w:t>
+      </w:r>
+      <w:r>
+        <w:rPr>
+          <w:bCs/>
+        </w:rPr>
+        <w:sym w:font="Wingdings" w:char="F0E0"/>
+      </w:r>
+      <w:r>
+        <w:rPr>
+          <w:bCs/>
+        </w:rPr>
+        <w:t xml:space="preserve"> Cleaned up CSV </w:t>
+      </w:r>
+      <w:r>
+        <w:rPr>
+          <w:bCs/>
+        </w:rPr>
+        <w:sym w:font="Wingdings" w:char="F0E0"/>
+      </w:r>
+      <w:r>
+        <w:rPr>
+          <w:bCs/>
+        </w:rPr>
+        <w:t xml:space="preserve"> Jupyter Notebook </w:t>
+      </w:r>
+      <w:r>
+        <w:rPr>
+          <w:bCs/>
+        </w:rPr>
+        <w:sym w:font="Wingdings" w:char="F0E0"/>
+      </w:r>
+      <w:r>
+        <w:rPr>
+          <w:bCs/>
+        </w:rPr>
+        <w:t xml:space="preserve"> List of python dictionaries</w:t>
+      </w:r>
+    </w:p>
+    <w:p>
+      <w:pPr>
+        <w:rPr>
+          <w:bCs/>
+        </w:rPr>
+      </w:pPr>
+      <w:r>
+        <w:rPr>
+          <w:b/>
+          <w:bCs/>
+        </w:rPr>
+        <w:t>Load</w:t>
+      </w:r>
+      <w:r>
+        <w:rPr>
+          <w:bCs/>
+        </w:rPr>
+        <w:t xml:space="preserve"> </w:t>
+      </w:r>
+      <w:r>
+        <w:rPr>
+          <w:bCs/>
+        </w:rPr>
+        <w:t>–</w:t>
+      </w:r>
+      <w:r>
+        <w:rPr>
+          <w:bCs/>
+        </w:rPr>
+        <w:t xml:space="preserve"> </w:t>
+      </w:r>
+      <w:r>
+        <w:rPr>
+          <w:bCs/>
+        </w:rPr>
+        <w:t xml:space="preserve">Load list of python dictionaries into </w:t>
+      </w:r>
+      <w:r>
+        <w:rPr>
+          <w:bCs/>
+        </w:rPr>
+        <w:t xml:space="preserve">Mongo DB </w:t>
+      </w:r>
+      <w:r>
+        <w:rPr>
+          <w:bCs/>
+        </w:rPr>
+        <w:t>using ‘import pymongo’ in Jupyter Notebook</w:t>
+      </w:r>
+    </w:p>
+    <w:p>
+      <w:pPr>
+        <w:rPr>
+          <w:b/>
+          <w:bCs/>
+          <w:u w:val="single"/>
+        </w:rPr>
+      </w:pPr>
+    </w:p>
+    <w:p>
+      <w:pPr>
+        <w:rPr>
           <w:b/>
           <w:bCs/>
           <w:u w:val="single"/>
@@ -35,23 +212,23 @@
           <w:noProof/>
         </w:rPr>
         <w:drawing>
-          <wp:anchor distT="0" distB="0" distL="114300" distR="114300" simplePos="0" relativeHeight="251658240" behindDoc="1" locked="0" layoutInCell="1" allowOverlap="1" wp14:anchorId="3FCBD052" wp14:editId="6EAD4B1E">
+          <wp:anchor distT="0" distB="0" distL="114300" distR="114300" simplePos="0" relativeHeight="251658240" behindDoc="1" locked="0" layoutInCell="1" allowOverlap="1" wp14:anchorId="3FCBD052" wp14:editId="7B22CB2D">
             <wp:simplePos x="0" y="0"/>
             <wp:positionH relativeFrom="margin">
-              <wp:posOffset>3409950</wp:posOffset>
+              <wp:align>right</wp:align>
             </wp:positionH>
             <wp:positionV relativeFrom="paragraph">
-              <wp:posOffset>25400</wp:posOffset>
+              <wp:posOffset>28326</wp:posOffset>
             </wp:positionV>
-            <wp:extent cx="3175000" cy="2278130"/>
-            <wp:effectExtent l="19050" t="19050" r="25400" b="27305"/>
+            <wp:extent cx="2754630" cy="1976120"/>
+            <wp:effectExtent l="19050" t="19050" r="26670" b="24130"/>
             <wp:wrapThrough wrapText="bothSides">
               <wp:wrapPolygon edited="0">
-                <wp:start x="-130" y="-181"/>
-                <wp:lineTo x="-130" y="21678"/>
-                <wp:lineTo x="21643" y="21678"/>
-                <wp:lineTo x="21643" y="-181"/>
-                <wp:lineTo x="-130" y="-181"/>
+                <wp:start x="-149" y="-208"/>
+                <wp:lineTo x="-149" y="21656"/>
+                <wp:lineTo x="21660" y="21656"/>
+                <wp:lineTo x="21660" y="-208"/>
+                <wp:lineTo x="-149" y="-208"/>
               </wp:wrapPolygon>
             </wp:wrapThrough>
             <wp:docPr id="1" name="Picture 1"/>
@@ -66,7 +243,7 @@
                     <pic:cNvPicPr/>
                   </pic:nvPicPr>
                   <pic:blipFill>
-                    <a:blip r:embed="rId6">
+                    <a:blip r:embed="rId6" cstate="print">
                       <a:extLst>
                         <a:ext uri="{28A0092B-C50C-407E-A947-70E740481C1C}">
                           <a14:useLocalDpi xmlns:a14="http://schemas.microsoft.com/office/drawing/2010/main" val="0"/>
@@ -80,20 +257,26 @@
                   <pic:spPr>
                     <a:xfrm>
                       <a:off x="0" y="0"/>
-                      <a:ext cx="3175000" cy="2278130"/>
+                      <a:ext cx="2754630" cy="1976120"/>
                     </a:xfrm>
                     <a:prstGeom prst="rect">
                       <a:avLst/>
                     </a:prstGeom>
                     <a:ln>
                       <a:solidFill>
-                        <a:schemeClr val="accent1"/>
+                        <a:srgbClr val="FF0000"/>
                       </a:solidFill>
                     </a:ln>
                   </pic:spPr>
                 </pic:pic>
               </a:graphicData>
             </a:graphic>
+            <wp14:sizeRelH relativeFrom="margin">
+              <wp14:pctWidth>0</wp14:pctWidth>
+            </wp14:sizeRelH>
+            <wp14:sizeRelV relativeFrom="margin">
+              <wp14:pctHeight>0</wp14:pctHeight>
+            </wp14:sizeRelV>
           </wp:anchor>
         </w:drawing>
       </w:r>
@@ -107,38 +290,24 @@
           <w:rPr>
             <w:rStyle w:val="Hyperlink"/>
           </w:rPr>
-          <w:t>Pro Football Refere</w:t>
-        </w:r>
-        <w:r>
-          <w:rPr>
-            <w:rStyle w:val="Hyperlink"/>
-          </w:rPr>
-          <w:t>n</w:t>
-        </w:r>
-        <w:r>
-          <w:rPr>
-            <w:rStyle w:val="Hyperlink"/>
-          </w:rPr>
-          <w:t>ce</w:t>
+          <w:t>Pro Football Reference</w:t>
         </w:r>
       </w:hyperlink>
     </w:p>
     <w:p>
       <w:r>
-        <w:t xml:space="preserve">We used csv files exported from the Pro Football Reference website. You can use the search tool below to generate the quarterback stat charts. To get the tables, you </w:t>
-      </w:r>
-      <w:proofErr w:type="gramStart"/>
-      <w:r>
-        <w:t>have to</w:t>
-      </w:r>
-      <w:proofErr w:type="gramEnd"/>
-      <w:r>
-        <w:t xml:space="preserve"> select a stat to analyze, s</w:t>
+        <w:t>We used csv files exported from the Pro Football Reference website. You can use the search tool below to generate the quarterback stat charts. To get the tables, you select a stat to analyze, specify career or season stats, choose all available data to date (2019)</w:t>
+      </w:r>
+      <w:r>
+        <w:t>,</w:t>
+      </w:r>
+      <w:r>
+        <w:t xml:space="preserve"> then click</w:t>
       </w:r>
       <w:bookmarkStart w:id="0" w:name="_GoBack"/>
       <w:bookmarkEnd w:id="0"/>
       <w:r>
-        <w:t xml:space="preserve">pecify career or season stats, choose all available data to date (2019) then click the green “Go!” button. Once the table is generated you can click the ‘Share &amp; more’ toolbar to export the chart to a csv file that we can </w:t>
+        <w:t xml:space="preserve"> the green “Go!” button. Once the table is generated you can click the ‘Share &amp; more’ toolbar to export the chart to a csv file that we can </w:t>
       </w:r>
       <w:r>
         <w:t xml:space="preserve">manipulate. </w:t>
@@ -152,23 +321,23 @@
           <w:noProof/>
         </w:rPr>
         <w:drawing>
-          <wp:anchor distT="0" distB="0" distL="114300" distR="114300" simplePos="0" relativeHeight="251659264" behindDoc="0" locked="0" layoutInCell="1" allowOverlap="1" wp14:anchorId="132131B4" wp14:editId="1B07692E">
+          <wp:anchor distT="0" distB="0" distL="114300" distR="114300" simplePos="0" relativeHeight="251659264" behindDoc="0" locked="0" layoutInCell="1" allowOverlap="1" wp14:anchorId="132131B4" wp14:editId="00D97949">
             <wp:simplePos x="0" y="0"/>
             <wp:positionH relativeFrom="margin">
-              <wp:posOffset>3412490</wp:posOffset>
+              <wp:align>right</wp:align>
             </wp:positionH>
             <wp:positionV relativeFrom="paragraph">
               <wp:posOffset>27305</wp:posOffset>
             </wp:positionV>
-            <wp:extent cx="3172460" cy="2896870"/>
-            <wp:effectExtent l="19050" t="19050" r="27940" b="17780"/>
+            <wp:extent cx="2752344" cy="2514600"/>
+            <wp:effectExtent l="19050" t="19050" r="10160" b="19050"/>
             <wp:wrapThrough wrapText="bothSides">
               <wp:wrapPolygon edited="0">
-                <wp:start x="-130" y="-142"/>
-                <wp:lineTo x="-130" y="21591"/>
-                <wp:lineTo x="21661" y="21591"/>
-                <wp:lineTo x="21661" y="-142"/>
-                <wp:lineTo x="-130" y="-142"/>
+                <wp:start x="-150" y="-164"/>
+                <wp:lineTo x="-150" y="21600"/>
+                <wp:lineTo x="21530" y="21600"/>
+                <wp:lineTo x="21530" y="-164"/>
+                <wp:lineTo x="-150" y="-164"/>
               </wp:wrapPolygon>
             </wp:wrapThrough>
             <wp:docPr id="2" name="Picture 2"/>
@@ -196,14 +365,14 @@
                   <pic:spPr bwMode="auto">
                     <a:xfrm>
                       <a:off x="0" y="0"/>
-                      <a:ext cx="3172460" cy="2896870"/>
+                      <a:ext cx="2752344" cy="2514600"/>
                     </a:xfrm>
                     <a:prstGeom prst="rect">
                       <a:avLst/>
                     </a:prstGeom>
                     <a:ln>
                       <a:solidFill>
-                        <a:schemeClr val="accent1"/>
+                        <a:srgbClr val="FF0000"/>
                       </a:solidFill>
                     </a:ln>
                     <a:extLst>
@@ -218,6 +387,9 @@
             <wp14:sizeRelH relativeFrom="margin">
               <wp14:pctWidth>0</wp14:pctWidth>
             </wp14:sizeRelH>
+            <wp14:sizeRelV relativeFrom="margin">
+              <wp14:pctHeight>0</wp14:pctHeight>
+            </wp14:sizeRelV>
           </wp:anchor>
         </w:drawing>
       </w:r>
@@ -240,15 +412,7 @@
         <w:t xml:space="preserve">In order to get our list of all-time quarterback rankings we </w:t>
       </w:r>
       <w:r>
-        <w:t xml:space="preserve">used </w:t>
-      </w:r>
-      <w:proofErr w:type="spellStart"/>
-      <w:r>
-        <w:t>BeautifulSoup</w:t>
-      </w:r>
-      <w:proofErr w:type="spellEnd"/>
-      <w:r>
-        <w:t xml:space="preserve"> to </w:t>
+        <w:t xml:space="preserve">used BeautifulSoup to </w:t>
       </w:r>
       <w:r>
         <w:t>scrape the</w:t>
@@ -257,10 +421,49 @@
         <w:t xml:space="preserve"> HTML code from the</w:t>
       </w:r>
       <w:r>
-        <w:t xml:space="preserve"> USA ‘FOR THE WIN’ sports blog to get a list of names to then compile data for. </w:t>
-      </w:r>
-      <w:r>
-        <w:t>We needed Their list in order to perform lookup functions in excel (index/match) to then build our data set.</w:t>
+        <w:t xml:space="preserve"> USA</w:t>
+      </w:r>
+      <w:r>
+        <w:t xml:space="preserve"> Today</w:t>
+      </w:r>
+      <w:r>
+        <w:t xml:space="preserve"> </w:t>
+      </w:r>
+      <w:r>
+        <w:t xml:space="preserve">sports blog </w:t>
+      </w:r>
+      <w:r>
+        <w:t xml:space="preserve">‘FOR THE WIN’ </w:t>
+      </w:r>
+      <w:r>
+        <w:t xml:space="preserve">to get a list of names to then compile data for. </w:t>
+      </w:r>
+      <w:r>
+        <w:t xml:space="preserve">We needed </w:t>
+      </w:r>
+      <w:r>
+        <w:t>t</w:t>
+      </w:r>
+      <w:r>
+        <w:t>heir list in order to</w:t>
+      </w:r>
+      <w:r>
+        <w:t xml:space="preserve"> </w:t>
+      </w:r>
+      <w:r>
+        <w:t xml:space="preserve">have a </w:t>
+      </w:r>
+      <w:r>
+        <w:t xml:space="preserve">name </w:t>
+      </w:r>
+      <w:r>
+        <w:t xml:space="preserve">to </w:t>
+      </w:r>
+      <w:r>
+        <w:t xml:space="preserve">perform lookup functions in excel (index/match) </w:t>
+      </w:r>
+      <w:r>
+        <w:t xml:space="preserve">and retrieve stats. We also needed their ranking data associated with the quarterback names. </w:t>
       </w:r>
     </w:p>
     <w:p/>
@@ -268,272 +471,776 @@
     <w:p/>
     <w:p/>
     <w:p/>
+    <w:p>
+      <w:pPr>
+        <w:rPr>
+          <w:b/>
+          <w:bCs/>
+          <w:u w:val="single"/>
+        </w:rPr>
+      </w:pPr>
+      <w:r>
+        <w:rPr>
+          <w:b/>
+          <w:bCs/>
+          <w:u w:val="single"/>
+        </w:rPr>
+        <w:t xml:space="preserve">Type of Transformation: </w:t>
+      </w:r>
+    </w:p>
+    <w:p>
+      <w:pPr>
+        <w:rPr>
+          <w:b/>
+          <w:bCs/>
+          <w:u w:val="single"/>
+        </w:rPr>
+      </w:pPr>
+    </w:p>
+    <w:p>
+      <w:r>
+        <w:t xml:space="preserve">For Transformation </w:t>
+      </w:r>
+      <w:r>
+        <w:t>we took our csv exports from Pro Football Reference and dumped them into one master Excel file (1</w:t>
+      </w:r>
+      <w:r>
+        <w:t>2</w:t>
+      </w:r>
+      <w:r>
+        <w:t xml:space="preserve"> files total – </w:t>
+      </w:r>
+      <w:r>
+        <w:t>CSV</w:t>
+      </w:r>
+      <w:r>
+        <w:t xml:space="preserve"> Excel tables). In the master Excel file</w:t>
+      </w:r>
+      <w:r>
+        <w:t>,</w:t>
+      </w:r>
+      <w:r>
+        <w:t xml:space="preserve"> we used built-in </w:t>
+      </w:r>
+      <w:r>
+        <w:t>Excel</w:t>
+      </w:r>
+      <w:r>
+        <w:t xml:space="preserve"> functions such as</w:t>
+      </w:r>
+      <w:r>
+        <w:t xml:space="preserve"> “text-to-columns”, “find and replace”, “concatenate”, and “index(match())”</w:t>
+      </w:r>
+      <w:r>
+        <w:t xml:space="preserve"> to clean up the data and generate a final table that we could read in </w:t>
+      </w:r>
+      <w:r>
+        <w:t>J</w:t>
+      </w:r>
+      <w:r>
+        <w:t>upyter notebook to further our transformation</w:t>
+      </w:r>
+      <w:r>
+        <w:t>.</w:t>
+      </w:r>
+    </w:p>
+    <w:p>
+      <w:r>
+        <w:t>For example, i</w:t>
+      </w:r>
+      <w:r>
+        <w:t xml:space="preserve">n the </w:t>
+      </w:r>
+      <w:r>
+        <w:t>web scrape from the USA Today article,</w:t>
+      </w:r>
+      <w:r>
+        <w:t xml:space="preserve"> ranking and quarterback name were combined in one string/column</w:t>
+      </w:r>
+      <w:r>
+        <w:t>,</w:t>
+      </w:r>
+      <w:r>
+        <w:t xml:space="preserve"> so we separated them using space</w:t>
+      </w:r>
+      <w:r>
+        <w:t xml:space="preserve"> as the</w:t>
+      </w:r>
+      <w:r>
+        <w:t xml:space="preserve"> delimiter</w:t>
+      </w:r>
+      <w:r>
+        <w:t xml:space="preserve">. We then </w:t>
+      </w:r>
+      <w:r>
+        <w:t xml:space="preserve">put them in their own separate column </w:t>
+      </w:r>
+      <w:r>
+        <w:t>and</w:t>
+      </w:r>
+      <w:r>
+        <w:t xml:space="preserve"> removed the</w:t>
+      </w:r>
+      <w:r>
+        <w:t xml:space="preserve"> period from the ranking string (using “find and replace”). Finally, we concatenated the first and last name back together into one column. </w:t>
+      </w:r>
+    </w:p>
+    <w:p>
+      <w:r>
+        <w:t>We did this so that the name formatting would match that of the csv tables. That way when we pulled all the statistical data across all the csv tables</w:t>
+      </w:r>
+      <w:r>
+        <w:t xml:space="preserve">, the name match would allow us to retrieve the statistical data we needed. We used the index/match function in excel to add statistical data from the csv exports to our master list generated from the web scrape. We then copy and pasted that data into a separate csv file so that the file could be easily read using Python and Jupyter Notebook. </w:t>
+      </w:r>
+    </w:p>
+    <w:p>
+      <w:r>
+        <w:t xml:space="preserve">Once we appended each excel column to a python list in Jupyter notebook we used a for loop to convert a zipped list of tuples into a </w:t>
+      </w:r>
+      <w:r>
+        <w:t xml:space="preserve">list of </w:t>
+      </w:r>
+      <w:r>
+        <w:t>python dictionar</w:t>
+      </w:r>
+      <w:r>
+        <w:t>ies</w:t>
+      </w:r>
+      <w:r>
+        <w:t xml:space="preserve"> with key value pairs (</w:t>
+      </w:r>
+      <w:r>
+        <w:t>‘</w:t>
+      </w:r>
+      <w:r>
+        <w:t>stat typ</w:t>
+      </w:r>
+      <w:r>
+        <w:t>e’ : ‘</w:t>
+      </w:r>
+      <w:r>
+        <w:t>data</w:t>
+      </w:r>
+      <w:r>
+        <w:t xml:space="preserve">’). We then imported our list of dictionaries into MongoDB so that you could query relevant quarterback data using their full name. </w:t>
+      </w:r>
+      <w:r>
+        <w:t>We chose a non-relational database to store our data.</w:t>
+      </w:r>
+    </w:p>
+    <w:p/>
+    <w:p>
+      <w:pPr>
+        <w:rPr>
+          <w:b/>
+          <w:bCs/>
+          <w:u w:val="single"/>
+        </w:rPr>
+      </w:pPr>
+    </w:p>
+    <w:p>
+      <w:pPr>
+        <w:rPr>
+          <w:b/>
+          <w:bCs/>
+          <w:u w:val="single"/>
+        </w:rPr>
+      </w:pPr>
+    </w:p>
+    <w:p>
+      <w:pPr>
+        <w:rPr>
+          <w:b/>
+          <w:bCs/>
+          <w:u w:val="single"/>
+        </w:rPr>
+      </w:pPr>
+    </w:p>
+    <w:p>
+      <w:pPr>
+        <w:rPr>
+          <w:b/>
+          <w:bCs/>
+          <w:u w:val="single"/>
+        </w:rPr>
+      </w:pPr>
+    </w:p>
+    <w:p>
+      <w:pPr>
+        <w:rPr>
+          <w:b/>
+          <w:bCs/>
+          <w:u w:val="single"/>
+        </w:rPr>
+      </w:pPr>
+    </w:p>
+    <w:p>
+      <w:pPr>
+        <w:rPr>
+          <w:b/>
+          <w:bCs/>
+          <w:u w:val="single"/>
+        </w:rPr>
+      </w:pPr>
+    </w:p>
+    <w:p>
+      <w:pPr>
+        <w:rPr>
+          <w:b/>
+          <w:bCs/>
+          <w:u w:val="single"/>
+        </w:rPr>
+      </w:pPr>
+    </w:p>
+    <w:p>
+      <w:pPr>
+        <w:rPr>
+          <w:b/>
+          <w:bCs/>
+          <w:u w:val="single"/>
+        </w:rPr>
+      </w:pPr>
+    </w:p>
+    <w:p>
+      <w:pPr>
+        <w:rPr>
+          <w:b/>
+          <w:bCs/>
+          <w:u w:val="single"/>
+        </w:rPr>
+      </w:pPr>
+    </w:p>
+    <w:p>
+      <w:pPr>
+        <w:rPr>
+          <w:b/>
+          <w:bCs/>
+          <w:u w:val="single"/>
+        </w:rPr>
+      </w:pPr>
+    </w:p>
+    <w:p>
+      <w:pPr>
+        <w:rPr>
+          <w:b/>
+          <w:bCs/>
+          <w:u w:val="single"/>
+        </w:rPr>
+      </w:pPr>
+    </w:p>
+    <w:p>
+      <w:pPr>
+        <w:rPr>
+          <w:b/>
+          <w:bCs/>
+          <w:u w:val="single"/>
+        </w:rPr>
+      </w:pPr>
+    </w:p>
+    <w:p>
+      <w:pPr>
+        <w:rPr>
+          <w:b/>
+          <w:bCs/>
+          <w:u w:val="single"/>
+        </w:rPr>
+      </w:pPr>
+    </w:p>
+    <w:p>
+      <w:pPr>
+        <w:rPr>
+          <w:b/>
+          <w:bCs/>
+          <w:u w:val="single"/>
+        </w:rPr>
+      </w:pPr>
+      <w:r>
+        <w:rPr>
+          <w:b/>
+          <w:bCs/>
+          <w:u w:val="single"/>
+        </w:rPr>
+        <w:t>The final tables or collections</w:t>
+      </w:r>
+      <w:r>
+        <w:rPr>
+          <w:b/>
+          <w:bCs/>
+          <w:u w:val="single"/>
+        </w:rPr>
+        <w:t>:</w:t>
+      </w:r>
+    </w:p>
+    <w:p>
+      <w:pPr>
+        <w:rPr>
+          <w:b/>
+          <w:bCs/>
+          <w:u w:val="single"/>
+        </w:rPr>
+      </w:pPr>
+      <w:r>
+        <w:rPr>
+          <w:noProof/>
+        </w:rPr>
+        <w:drawing>
+          <wp:anchor distT="0" distB="0" distL="114300" distR="114300" simplePos="0" relativeHeight="251660288" behindDoc="0" locked="0" layoutInCell="1" allowOverlap="1" wp14:anchorId="723A4ADE" wp14:editId="09A5C53E">
+            <wp:simplePos x="0" y="0"/>
+            <wp:positionH relativeFrom="margin">
+              <wp:align>left</wp:align>
+            </wp:positionH>
+            <wp:positionV relativeFrom="paragraph">
+              <wp:posOffset>213056</wp:posOffset>
+            </wp:positionV>
+            <wp:extent cx="5943600" cy="783590"/>
+            <wp:effectExtent l="19050" t="19050" r="19050" b="16510"/>
+            <wp:wrapNone/>
+            <wp:docPr id="6" name="Picture 6"/>
+            <wp:cNvGraphicFramePr>
+              <a:graphicFrameLocks xmlns:a="http://schemas.openxmlformats.org/drawingml/2006/main" noChangeAspect="1"/>
+            </wp:cNvGraphicFramePr>
+            <a:graphic xmlns:a="http://schemas.openxmlformats.org/drawingml/2006/main">
+              <a:graphicData uri="http://schemas.openxmlformats.org/drawingml/2006/picture">
+                <pic:pic xmlns:pic="http://schemas.openxmlformats.org/drawingml/2006/picture">
+                  <pic:nvPicPr>
+                    <pic:cNvPr id="1" name=""/>
+                    <pic:cNvPicPr/>
+                  </pic:nvPicPr>
+                  <pic:blipFill>
+                    <a:blip r:embed="rId10">
+                      <a:extLst>
+                        <a:ext uri="{28A0092B-C50C-407E-A947-70E740481C1C}">
+                          <a14:useLocalDpi xmlns:a14="http://schemas.microsoft.com/office/drawing/2010/main" val="0"/>
+                        </a:ext>
+                      </a:extLst>
+                    </a:blip>
+                    <a:stretch>
+                      <a:fillRect/>
+                    </a:stretch>
+                  </pic:blipFill>
+                  <pic:spPr>
+                    <a:xfrm>
+                      <a:off x="0" y="0"/>
+                      <a:ext cx="5943600" cy="783590"/>
+                    </a:xfrm>
+                    <a:prstGeom prst="rect">
+                      <a:avLst/>
+                    </a:prstGeom>
+                    <a:ln>
+                      <a:solidFill>
+                        <a:schemeClr val="tx1"/>
+                      </a:solidFill>
+                    </a:ln>
+                  </pic:spPr>
+                </pic:pic>
+              </a:graphicData>
+            </a:graphic>
+          </wp:anchor>
+        </w:drawing>
+      </w:r>
+    </w:p>
+    <w:p>
+      <w:pPr>
+        <w:rPr>
+          <w:b/>
+          <w:bCs/>
+          <w:u w:val="single"/>
+        </w:rPr>
+      </w:pPr>
+      <w:r>
+        <w:rPr>
+          <w:noProof/>
+        </w:rPr>
+        <mc:AlternateContent>
+          <mc:Choice Requires="wps">
+            <w:drawing>
+              <wp:inline distT="0" distB="0" distL="0" distR="0" wp14:anchorId="33F56474" wp14:editId="2E4DA959">
+                <wp:extent cx="302260" cy="302260"/>
+                <wp:effectExtent l="0" t="0" r="0" b="0"/>
+                <wp:docPr id="3" name="Rectangle 3" descr="https://files.slack.com/files-pri/TLNUM6Y67-FQFGUEY10/image.png"/>
+                <wp:cNvGraphicFramePr>
+                  <a:graphicFrameLocks xmlns:a="http://schemas.openxmlformats.org/drawingml/2006/main" noChangeAspect="1"/>
+                </wp:cNvGraphicFramePr>
+                <a:graphic xmlns:a="http://schemas.openxmlformats.org/drawingml/2006/main">
+                  <a:graphicData uri="http://schemas.microsoft.com/office/word/2010/wordprocessingShape">
+                    <wps:wsp>
+                      <wps:cNvSpPr>
+                        <a:spLocks noChangeAspect="1" noChangeArrowheads="1"/>
+                      </wps:cNvSpPr>
+                      <wps:spPr bwMode="auto">
+                        <a:xfrm>
+                          <a:off x="0" y="0"/>
+                          <a:ext cx="302260" cy="302260"/>
+                        </a:xfrm>
+                        <a:prstGeom prst="rect">
+                          <a:avLst/>
+                        </a:prstGeom>
+                        <a:noFill/>
+                        <a:ln>
+                          <a:noFill/>
+                        </a:ln>
+                        <a:extLst>
+                          <a:ext uri="{909E8E84-426E-40DD-AFC4-6F175D3DCCD1}">
+                            <a14:hiddenFill xmlns:a14="http://schemas.microsoft.com/office/drawing/2010/main">
+                              <a:solidFill>
+                                <a:srgbClr val="FFFFFF"/>
+                              </a:solidFill>
+                            </a14:hiddenFill>
+                          </a:ext>
+                          <a:ext uri="{91240B29-F687-4F45-9708-019B960494DF}">
+                            <a14:hiddenLine xmlns:a14="http://schemas.microsoft.com/office/drawing/2010/main" w="9525">
+                              <a:solidFill>
+                                <a:srgbClr val="000000"/>
+                              </a:solidFill>
+                              <a:miter lim="800000"/>
+                              <a:headEnd/>
+                              <a:tailEnd/>
+                            </a14:hiddenLine>
+                          </a:ext>
+                        </a:extLst>
+                      </wps:spPr>
+                      <wps:bodyPr rot="0" vert="horz" wrap="square" lIns="91440" tIns="45720" rIns="91440" bIns="45720" anchor="t" anchorCtr="0" upright="1">
+                        <a:noAutofit/>
+                      </wps:bodyPr>
+                    </wps:wsp>
+                  </a:graphicData>
+                </a:graphic>
+              </wp:inline>
+            </w:drawing>
+          </mc:Choice>
+          <mc:Fallback>
+            <w:pict>
+              <v:rect w14:anchorId="0EE379F5" id="Rectangle 3" o:spid="_x0000_s1026" alt="https://files.slack.com/files-pri/TLNUM6Y67-FQFGUEY10/image.png" style="width:23.8pt;height:23.8pt;visibility:visible;mso-wrap-style:square;mso-left-percent:-10001;mso-top-percent:-10001;mso-position-horizontal:absolute;mso-position-horizontal-relative:char;mso-position-vertical:absolute;mso-position-vertical-relative:line;mso-left-percent:-10001;mso-top-percent:-10001;v-text-anchor:top" o:gfxdata="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" filled="f" stroked="f">
+                <o:lock v:ext="edit" aspectratio="t"/>
+                <w10:anchorlock/>
+              </v:rect>
+            </w:pict>
+          </mc:Fallback>
+        </mc:AlternateContent>
+      </w:r>
+    </w:p>
     <w:p/>
     <w:p/>
-    <w:p/>
-    <w:p/>
-    <w:p/>
-    <w:p/>
-    <w:p>
-      <w:pPr>
-        <w:rPr>
-          <w:b/>
-          <w:bCs/>
-          <w:u w:val="single"/>
-        </w:rPr>
-      </w:pPr>
-      <w:r>
-        <w:rPr>
-          <w:b/>
-          <w:bCs/>
-          <w:u w:val="single"/>
-        </w:rPr>
-        <w:t xml:space="preserve">Type of Transformation: </w:t>
-      </w:r>
-    </w:p>
-    <w:p>
-      <w:pPr>
-        <w:rPr>
-          <w:b/>
-          <w:bCs/>
-          <w:u w:val="single"/>
-        </w:rPr>
-      </w:pPr>
-    </w:p>
-    <w:p>
-      <w:r>
-        <w:t xml:space="preserve">For Transformation we mainly used Microsoft Excel and Python via </w:t>
-      </w:r>
-      <w:proofErr w:type="spellStart"/>
-      <w:r>
-        <w:t>Jupyter</w:t>
-      </w:r>
-      <w:proofErr w:type="spellEnd"/>
-      <w:r>
-        <w:t xml:space="preserve"> Notebook. We generated a list of quarterback names and rankings in </w:t>
-      </w:r>
-      <w:proofErr w:type="spellStart"/>
-      <w:r>
-        <w:t>Jupyter</w:t>
-      </w:r>
-      <w:proofErr w:type="spellEnd"/>
-      <w:r>
-        <w:t xml:space="preserve"> Notebook from our website scrape then converted the list to a pandas </w:t>
-      </w:r>
-      <w:proofErr w:type="spellStart"/>
-      <w:r>
-        <w:t>dataframe</w:t>
-      </w:r>
-      <w:proofErr w:type="spellEnd"/>
-      <w:r>
-        <w:t xml:space="preserve"> to then write that </w:t>
-      </w:r>
-      <w:proofErr w:type="spellStart"/>
-      <w:r>
-        <w:t>dataframe</w:t>
-      </w:r>
-      <w:proofErr w:type="spellEnd"/>
-      <w:r>
-        <w:t xml:space="preserve"> to a csv file. This was our subject csv file to perform our lookup functions to pull data </w:t>
-      </w:r>
-      <w:r>
-        <w:t xml:space="preserve">(index/match) </w:t>
-      </w:r>
-      <w:r>
-        <w:t>from our exported csv’s (12 total).</w:t>
-      </w:r>
-    </w:p>
-    <w:p>
-      <w:r>
-        <w:t xml:space="preserve">We then used Excel to clean up the data using “find and replace” functions, “text-to-columns”, “concatenate” and some simple calculations. </w:t>
-      </w:r>
-    </w:p>
-    <w:p/>
-    <w:p>
-      <w:pPr>
-        <w:rPr>
-          <w:b/>
-          <w:bCs/>
-          <w:u w:val="single"/>
-        </w:rPr>
-      </w:pPr>
-      <w:r>
-        <w:rPr>
-          <w:b/>
-          <w:bCs/>
-          <w:u w:val="single"/>
-        </w:rPr>
-        <w:t>Type of final production database</w:t>
-      </w:r>
-      <w:r>
-        <w:rPr>
-          <w:b/>
-          <w:bCs/>
-          <w:u w:val="single"/>
-        </w:rPr>
-        <w:t>:</w:t>
-      </w:r>
-    </w:p>
-    <w:p>
-      <w:pPr>
-        <w:rPr>
-          <w:b/>
-          <w:bCs/>
-          <w:u w:val="single"/>
-        </w:rPr>
-      </w:pPr>
-    </w:p>
-    <w:p>
-      <w:r>
-        <w:t>Mongo DB (non-relational)</w:t>
-      </w:r>
-    </w:p>
-    <w:p/>
-    <w:p>
-      <w:pPr>
-        <w:rPr>
-          <w:b/>
-          <w:bCs/>
-          <w:u w:val="single"/>
-        </w:rPr>
-      </w:pPr>
-      <w:r>
-        <w:rPr>
-          <w:b/>
-          <w:bCs/>
-          <w:u w:val="single"/>
-        </w:rPr>
-        <w:t> The final tables or collections</w:t>
-      </w:r>
-      <w:r>
-        <w:rPr>
-          <w:b/>
-          <w:bCs/>
-          <w:u w:val="single"/>
-        </w:rPr>
-        <w:t>:</w:t>
-      </w:r>
-    </w:p>
-    <w:p>
-      <w:pPr>
-        <w:rPr>
-          <w:b/>
-          <w:bCs/>
-          <w:u w:val="single"/>
-        </w:rPr>
-      </w:pPr>
-    </w:p>
-    <w:p>
-      <w:r>
-        <w:t xml:space="preserve">‘use </w:t>
-      </w:r>
-      <w:proofErr w:type="spellStart"/>
-      <w:r>
-        <w:t>nfl</w:t>
-      </w:r>
-      <w:proofErr w:type="spellEnd"/>
-      <w:r>
-        <w:t>’</w:t>
-      </w:r>
-    </w:p>
-    <w:p>
-      <w:proofErr w:type="spellStart"/>
-      <w:proofErr w:type="gramStart"/>
-      <w:r>
-        <w:t>db.collection</w:t>
-      </w:r>
-      <w:proofErr w:type="gramEnd"/>
-      <w:r>
-        <w:t>.find</w:t>
-      </w:r>
-      <w:proofErr w:type="spellEnd"/>
-      <w:r>
-        <w:t>()</w:t>
-      </w:r>
-    </w:p>
-    <w:p/>
-    <w:p>
-      <w:pPr>
-        <w:rPr>
-          <w:b/>
-          <w:bCs/>
-          <w:u w:val="single"/>
-        </w:rPr>
-      </w:pPr>
-      <w:r>
-        <w:rPr>
-          <w:b/>
-          <w:bCs/>
-          <w:u w:val="single"/>
-        </w:rPr>
-        <w:t>ETL</w:t>
-      </w:r>
-      <w:r>
-        <w:rPr>
-          <w:b/>
-          <w:bCs/>
-          <w:u w:val="single"/>
-        </w:rPr>
-        <w:t>:</w:t>
-      </w:r>
-    </w:p>
-    <w:p>
-      <w:pPr>
-        <w:rPr>
-          <w:b/>
-          <w:bCs/>
-          <w:u w:val="single"/>
-        </w:rPr>
-      </w:pPr>
-    </w:p>
-    <w:p>
-      <w:r>
-        <w:t>Our goal is to analyze the rankings from the article (and possible bias) with relevant data from all-time passing statistics from the subject quarterbacks.</w:t>
-      </w:r>
-    </w:p>
-    <w:p>
-      <w:r>
-        <w:rPr>
-          <w:b/>
-          <w:bCs/>
-        </w:rPr>
-        <w:t>Extract</w:t>
-      </w:r>
-      <w:r>
-        <w:t xml:space="preserve"> - CSV (Pro Football Reference - stats) | HTML (</w:t>
-      </w:r>
-      <w:proofErr w:type="spellStart"/>
-      <w:r>
-        <w:t>usa</w:t>
-      </w:r>
-      <w:proofErr w:type="spellEnd"/>
-      <w:r>
-        <w:t xml:space="preserve"> today rankings)</w:t>
-      </w:r>
-    </w:p>
-    <w:p>
-      <w:r>
-        <w:rPr>
-          <w:b/>
-          <w:bCs/>
-        </w:rPr>
-        <w:t>Transform</w:t>
-      </w:r>
-      <w:r>
-        <w:t xml:space="preserve"> - Joined python dictionary of all data from both sources</w:t>
-      </w:r>
-    </w:p>
-    <w:p>
-      <w:r>
-        <w:rPr>
-          <w:b/>
-          <w:bCs/>
-        </w:rPr>
-        <w:t>Load</w:t>
-      </w:r>
-      <w:r>
-        <w:t xml:space="preserve"> - Mongo DB to store the data</w:t>
-      </w:r>
+    <w:p>
+      <w:pPr>
+        <w:rPr>
+          <w:b/>
+          <w:bCs/>
+          <w:u w:val="single"/>
+        </w:rPr>
+      </w:pPr>
+      <w:r>
+        <w:rPr>
+          <w:noProof/>
+        </w:rPr>
+        <mc:AlternateContent>
+          <mc:Choice Requires="wps">
+            <w:drawing>
+              <wp:anchor distT="0" distB="0" distL="114300" distR="114300" simplePos="0" relativeHeight="251664384" behindDoc="0" locked="0" layoutInCell="1" allowOverlap="1" wp14:anchorId="48EE1956" wp14:editId="3DB37C95">
+                <wp:simplePos x="0" y="0"/>
+                <wp:positionH relativeFrom="column">
+                  <wp:posOffset>1491532</wp:posOffset>
+                </wp:positionH>
+                <wp:positionV relativeFrom="paragraph">
+                  <wp:posOffset>2130342</wp:posOffset>
+                </wp:positionV>
+                <wp:extent cx="90778" cy="1946883"/>
+                <wp:effectExtent l="76200" t="0" r="24130" b="53975"/>
+                <wp:wrapNone/>
+                <wp:docPr id="12" name="Connector: Elbow 12"/>
+                <wp:cNvGraphicFramePr/>
+                <a:graphic xmlns:a="http://schemas.openxmlformats.org/drawingml/2006/main">
+                  <a:graphicData uri="http://schemas.microsoft.com/office/word/2010/wordprocessingShape">
+                    <wps:wsp>
+                      <wps:cNvCnPr/>
+                      <wps:spPr>
+                        <a:xfrm flipH="1">
+                          <a:off x="0" y="0"/>
+                          <a:ext cx="90778" cy="1946883"/>
+                        </a:xfrm>
+                        <a:prstGeom prst="bentConnector3">
+                          <a:avLst>
+                            <a:gd name="adj1" fmla="val 102037"/>
+                          </a:avLst>
+                        </a:prstGeom>
+                        <a:ln w="19050">
+                          <a:solidFill>
+                            <a:srgbClr val="FF0000"/>
+                          </a:solidFill>
+                          <a:tailEnd type="triangle"/>
+                        </a:ln>
+                      </wps:spPr>
+                      <wps:style>
+                        <a:lnRef idx="1">
+                          <a:schemeClr val="accent1"/>
+                        </a:lnRef>
+                        <a:fillRef idx="0">
+                          <a:schemeClr val="accent1"/>
+                        </a:fillRef>
+                        <a:effectRef idx="0">
+                          <a:schemeClr val="accent1"/>
+                        </a:effectRef>
+                        <a:fontRef idx="minor">
+                          <a:schemeClr val="tx1"/>
+                        </a:fontRef>
+                      </wps:style>
+                      <wps:bodyPr/>
+                    </wps:wsp>
+                  </a:graphicData>
+                </a:graphic>
+                <wp14:sizeRelH relativeFrom="margin">
+                  <wp14:pctWidth>0</wp14:pctWidth>
+                </wp14:sizeRelH>
+                <wp14:sizeRelV relativeFrom="margin">
+                  <wp14:pctHeight>0</wp14:pctHeight>
+                </wp14:sizeRelV>
+              </wp:anchor>
+            </w:drawing>
+          </mc:Choice>
+          <mc:Fallback>
+            <w:pict>
+              <v:shapetype w14:anchorId="08286712" id="_x0000_t34" coordsize="21600,21600" o:spt="34" o:oned="t" adj="10800" path="m,l@0,0@0,21600,21600,21600e" filled="f">
+                <v:stroke joinstyle="miter"/>
+                <v:formulas>
+                  <v:f eqn="val #0"/>
+                </v:formulas>
+                <v:path arrowok="t" fillok="f" o:connecttype="none"/>
+                <v:handles>
+                  <v:h position="#0,center"/>
+                </v:handles>
+                <o:lock v:ext="edit" shapetype="t"/>
+              </v:shapetype>
+              <v:shape id="Connector: Elbow 12" o:spid="_x0000_s1026" type="#_x0000_t34" style="position:absolute;margin-left:117.45pt;margin-top:167.75pt;width:7.15pt;height:153.3pt;flip:x;z-index:251664384;visibility:visible;mso-wrap-style:square;mso-width-percent:0;mso-height-percent:0;mso-wrap-distance-left:9pt;mso-wrap-distance-top:0;mso-wrap-distance-right:9pt;mso-wrap-distance-bottom:0;mso-position-horizontal:absolute;mso-position-horizontal-relative:text;mso-position-vertical:absolute;mso-position-vertical-relative:text;mso-width-percent:0;mso-height-percent:0;mso-width-relative:margin;mso-height-relative:margin" o:gfxdata="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" adj="22040" strokecolor="red" strokeweight="1.5pt">
+                <v:stroke endarrow="block"/>
+              </v:shape>
+            </w:pict>
+          </mc:Fallback>
+        </mc:AlternateContent>
+      </w:r>
+      <w:r>
+        <w:rPr>
+          <w:noProof/>
+        </w:rPr>
+        <w:drawing>
+          <wp:anchor distT="0" distB="0" distL="114300" distR="114300" simplePos="0" relativeHeight="251662336" behindDoc="0" locked="0" layoutInCell="1" allowOverlap="1" wp14:anchorId="6CF302A7" wp14:editId="3D5F7E42">
+            <wp:simplePos x="0" y="0"/>
+            <wp:positionH relativeFrom="margin">
+              <wp:align>left</wp:align>
+            </wp:positionH>
+            <wp:positionV relativeFrom="paragraph">
+              <wp:posOffset>198645</wp:posOffset>
+            </wp:positionV>
+            <wp:extent cx="5943600" cy="3303905"/>
+            <wp:effectExtent l="19050" t="19050" r="19050" b="10795"/>
+            <wp:wrapThrough wrapText="bothSides">
+              <wp:wrapPolygon edited="0">
+                <wp:start x="-69" y="-125"/>
+                <wp:lineTo x="-69" y="21546"/>
+                <wp:lineTo x="21600" y="21546"/>
+                <wp:lineTo x="21600" y="-125"/>
+                <wp:lineTo x="-69" y="-125"/>
+              </wp:wrapPolygon>
+            </wp:wrapThrough>
+            <wp:docPr id="8" name="Picture 8"/>
+            <wp:cNvGraphicFramePr>
+              <a:graphicFrameLocks xmlns:a="http://schemas.openxmlformats.org/drawingml/2006/main" noChangeAspect="1"/>
+            </wp:cNvGraphicFramePr>
+            <a:graphic xmlns:a="http://schemas.openxmlformats.org/drawingml/2006/main">
+              <a:graphicData uri="http://schemas.openxmlformats.org/drawingml/2006/picture">
+                <pic:pic xmlns:pic="http://schemas.openxmlformats.org/drawingml/2006/picture">
+                  <pic:nvPicPr>
+                    <pic:cNvPr id="1" name=""/>
+                    <pic:cNvPicPr/>
+                  </pic:nvPicPr>
+                  <pic:blipFill>
+                    <a:blip r:embed="rId11">
+                      <a:extLst>
+                        <a:ext uri="{28A0092B-C50C-407E-A947-70E740481C1C}">
+                          <a14:useLocalDpi xmlns:a14="http://schemas.microsoft.com/office/drawing/2010/main" val="0"/>
+                        </a:ext>
+                      </a:extLst>
+                    </a:blip>
+                    <a:stretch>
+                      <a:fillRect/>
+                    </a:stretch>
+                  </pic:blipFill>
+                  <pic:spPr>
+                    <a:xfrm>
+                      <a:off x="0" y="0"/>
+                      <a:ext cx="5943600" cy="3303905"/>
+                    </a:xfrm>
+                    <a:prstGeom prst="rect">
+                      <a:avLst/>
+                    </a:prstGeom>
+                    <a:ln>
+                      <a:solidFill>
+                        <a:schemeClr val="tx1"/>
+                      </a:solidFill>
+                    </a:ln>
+                  </pic:spPr>
+                </pic:pic>
+              </a:graphicData>
+            </a:graphic>
+          </wp:anchor>
+        </w:drawing>
+      </w:r>
+    </w:p>
+    <w:p>
+      <w:pPr>
+        <w:rPr>
+          <w:b/>
+          <w:bCs/>
+          <w:u w:val="single"/>
+        </w:rPr>
+      </w:pPr>
+    </w:p>
+    <w:p>
+      <w:pPr>
+        <w:rPr>
+          <w:b/>
+          <w:bCs/>
+          <w:u w:val="single"/>
+        </w:rPr>
+      </w:pPr>
+    </w:p>
+    <w:p>
+      <w:pPr>
+        <w:rPr>
+          <w:b/>
+          <w:bCs/>
+          <w:u w:val="single"/>
+        </w:rPr>
+      </w:pPr>
+      <w:r>
+        <w:rPr>
+          <w:noProof/>
+        </w:rPr>
+        <w:drawing>
+          <wp:anchor distT="0" distB="0" distL="114300" distR="114300" simplePos="0" relativeHeight="251661312" behindDoc="0" locked="0" layoutInCell="1" allowOverlap="1" wp14:anchorId="1534D805" wp14:editId="7B1165F5">
+            <wp:simplePos x="0" y="0"/>
+            <wp:positionH relativeFrom="margin">
+              <wp:align>left</wp:align>
+            </wp:positionH>
+            <wp:positionV relativeFrom="paragraph">
+              <wp:posOffset>4997</wp:posOffset>
+            </wp:positionV>
+            <wp:extent cx="2397760" cy="1689100"/>
+            <wp:effectExtent l="19050" t="19050" r="21590" b="25400"/>
+            <wp:wrapThrough wrapText="bothSides">
+              <wp:wrapPolygon edited="0">
+                <wp:start x="-172" y="-244"/>
+                <wp:lineTo x="-172" y="21681"/>
+                <wp:lineTo x="21623" y="21681"/>
+                <wp:lineTo x="21623" y="-244"/>
+                <wp:lineTo x="-172" y="-244"/>
+              </wp:wrapPolygon>
+            </wp:wrapThrough>
+            <wp:docPr id="10" name="Picture 10"/>
+            <wp:cNvGraphicFramePr>
+              <a:graphicFrameLocks xmlns:a="http://schemas.openxmlformats.org/drawingml/2006/main" noChangeAspect="1"/>
+            </wp:cNvGraphicFramePr>
+            <a:graphic xmlns:a="http://schemas.openxmlformats.org/drawingml/2006/main">
+              <a:graphicData uri="http://schemas.openxmlformats.org/drawingml/2006/picture">
+                <pic:pic xmlns:pic="http://schemas.openxmlformats.org/drawingml/2006/picture">
+                  <pic:nvPicPr>
+                    <pic:cNvPr id="1" name=""/>
+                    <pic:cNvPicPr/>
+                  </pic:nvPicPr>
+                  <pic:blipFill>
+                    <a:blip r:embed="rId12">
+                      <a:extLst>
+                        <a:ext uri="{28A0092B-C50C-407E-A947-70E740481C1C}">
+                          <a14:useLocalDpi xmlns:a14="http://schemas.microsoft.com/office/drawing/2010/main" val="0"/>
+                        </a:ext>
+                      </a:extLst>
+                    </a:blip>
+                    <a:stretch>
+                      <a:fillRect/>
+                    </a:stretch>
+                  </pic:blipFill>
+                  <pic:spPr>
+                    <a:xfrm>
+                      <a:off x="0" y="0"/>
+                      <a:ext cx="2397760" cy="1689100"/>
+                    </a:xfrm>
+                    <a:prstGeom prst="rect">
+                      <a:avLst/>
+                    </a:prstGeom>
+                    <a:ln>
+                      <a:solidFill>
+                        <a:schemeClr val="tx1"/>
+                      </a:solidFill>
+                    </a:ln>
+                  </pic:spPr>
+                </pic:pic>
+              </a:graphicData>
+            </a:graphic>
+          </wp:anchor>
+        </w:drawing>
+      </w:r>
+    </w:p>
+    <w:p>
+      <w:pPr>
+        <w:rPr>
+          <w:b/>
+          <w:bCs/>
+          <w:u w:val="single"/>
+        </w:rPr>
+      </w:pPr>
+    </w:p>
+    <w:p>
+      <w:pPr>
+        <w:rPr>
+          <w:b/>
+          <w:bCs/>
+          <w:u w:val="single"/>
+        </w:rPr>
+      </w:pPr>
+    </w:p>
+    <w:p>
+      <w:pPr>
+        <w:rPr>
+          <w:b/>
+          <w:bCs/>
+          <w:u w:val="single"/>
+        </w:rPr>
+      </w:pPr>
+    </w:p>
+    <w:p>
+      <w:pPr>
+        <w:rPr>
+          <w:b/>
+          <w:bCs/>
+          <w:u w:val="single"/>
+        </w:rPr>
+      </w:pPr>
+    </w:p>
+    <w:p>
+      <w:pPr>
+        <w:rPr>
+          <w:b/>
+          <w:bCs/>
+          <w:u w:val="single"/>
+        </w:rPr>
+      </w:pPr>
+    </w:p>
+    <w:p>
+      <w:pPr>
+        <w:rPr>
+          <w:b/>
+          <w:bCs/>
+          <w:u w:val="single"/>
+        </w:rPr>
+      </w:pPr>
+    </w:p>
+    <w:p>
+      <w:pPr>
+        <w:rPr>
+          <w:b/>
+          <w:bCs/>
+          <w:u w:val="single"/>
+        </w:rPr>
+      </w:pPr>
     </w:p>
     <w:p>
       <w:pPr>
@@ -547,8 +1254,8 @@
     <w:p/>
     <w:p/>
     <w:sectPr>
-      <w:headerReference w:type="default" r:id="rId10"/>
-      <w:footerReference w:type="default" r:id="rId11"/>
+      <w:headerReference w:type="default" r:id="rId13"/>
+      <w:footerReference w:type="default" r:id="rId14"/>
       <w:pgSz w:w="12240" w:h="15840"/>
       <w:pgMar w:top="1440" w:right="1440" w:bottom="1440" w:left="1440" w:header="720" w:footer="720" w:gutter="0"/>
       <w:cols w:space="720"/>
@@ -587,7 +1294,7 @@
 <w:ftr xmlns:wpc="http://schemas.microsoft.com/office/word/2010/wordprocessingCanvas" xmlns:cx="http://schemas.microsoft.com/office/drawing/2014/chartex" xmlns:cx1="http://schemas.microsoft.com/office/drawing/2015/9/8/chartex" xmlns:cx2="http://schemas.microsoft.com/office/drawing/2015/10/21/chartex" xmlns:cx3="http://schemas.microsoft.com/office/drawing/2016/5/9/chartex" xmlns:cx4="http://schemas.microsoft.com/office/drawing/2016/5/10/chartex" xmlns:cx5="http://schemas.microsoft.com/office/drawing/2016/5/11/chartex" xmlns:cx6="http://schemas.microsoft.com/office/drawing/2016/5/12/chartex" xmlns:cx7="http://schemas.microsoft.com/office/drawing/2016/5/13/chartex" xmlns:cx8="http://schemas.microsoft.com/office/drawing/2016/5/14/chartex" xmlns:mc="http://schemas.openxmlformats.org/markup-compatibility/2006" xmlns:aink="http://schemas.microsoft.com/office/drawing/2016/ink" xmlns:am3d="http://schemas.microsoft.com/office/drawing/2017/model3d" xmlns:o="urn:schemas-microsoft-com:office:office" xmlns:r="http://schemas.openxmlformats.org/officeDocument/2006/relationships" xmlns:m="http://schemas.openxmlformats.org/officeDocument/2006/math" xmlns:v="urn:schemas-microsoft-com:vml" xmlns:wp14="http://schemas.microsoft.com/office/word/2010/wordprocessingDrawing" xmlns:wp="http://schemas.openxmlformats.org/drawingml/2006/wordprocessingDrawing" xmlns:w10="urn:schemas-microsoft-com:office:word" xmlns:w="http://schemas.openxmlformats.org/wordprocessingml/2006/main" xmlns:w14="http://schemas.microsoft.com/office/word/2010/wordml" xmlns:w15="http://schemas.microsoft.com/office/word/2012/wordml" xmlns:w16cid="http://schemas.microsoft.com/office/word/2016/wordml/cid" xmlns:w16se="http://schemas.microsoft.com/office/word/2015/wordml/symex" xmlns:wpg="http://schemas.microsoft.com/office/word/2010/wordprocessingGroup" xmlns:wpi="http://schemas.microsoft.com/office/word/2010/wordprocessingInk" xmlns:wne="http://schemas.microsoft.com/office/word/2006/wordml" xmlns:wps="http://schemas.microsoft.com/office/word/2010/wordprocessingShape" mc:Ignorable="w14 w15 w16se w16cid wp14">
   <w:sdt>
     <w:sdtPr>
-      <w:id w:val="-18248219"/>
+      <w:id w:val="-2045593806"/>
       <w:docPartObj>
         <w:docPartGallery w:val="Page Numbers (Bottom of Page)"/>
         <w:docPartUnique/>
@@ -597,6 +1304,8 @@
       <w:rPr>
         <w:color w:val="7F7F7F" w:themeColor="background1" w:themeShade="7F"/>
         <w:spacing w:val="60"/>
+        <w:sz w:val="18"/>
+        <w:szCs w:val="18"/>
       </w:rPr>
     </w:sdtEndPr>
     <w:sdtContent>
@@ -609,15 +1318,29 @@
           <w:rPr>
             <w:b/>
             <w:bCs/>
+            <w:sz w:val="18"/>
+            <w:szCs w:val="18"/>
           </w:rPr>
         </w:pPr>
         <w:r>
+          <w:rPr>
+            <w:sz w:val="18"/>
+            <w:szCs w:val="18"/>
+          </w:rPr>
           <w:fldChar w:fldCharType="begin"/>
         </w:r>
         <w:r>
+          <w:rPr>
+            <w:sz w:val="18"/>
+            <w:szCs w:val="18"/>
+          </w:rPr>
           <w:instrText xml:space="preserve"> PAGE   \* MERGEFORMAT </w:instrText>
         </w:r>
         <w:r>
+          <w:rPr>
+            <w:sz w:val="18"/>
+            <w:szCs w:val="18"/>
+          </w:rPr>
           <w:fldChar w:fldCharType="separate"/>
         </w:r>
         <w:r>
@@ -625,6 +1348,8 @@
             <w:b/>
             <w:bCs/>
             <w:noProof/>
+            <w:sz w:val="18"/>
+            <w:szCs w:val="18"/>
           </w:rPr>
           <w:t>2</w:t>
         </w:r>
@@ -633,6 +1358,8 @@
             <w:b/>
             <w:bCs/>
             <w:noProof/>
+            <w:sz w:val="18"/>
+            <w:szCs w:val="18"/>
           </w:rPr>
           <w:fldChar w:fldCharType="end"/>
         </w:r>
@@ -640,6 +1367,8 @@
           <w:rPr>
             <w:b/>
             <w:bCs/>
+            <w:sz w:val="18"/>
+            <w:szCs w:val="18"/>
           </w:rPr>
           <w:t xml:space="preserve"> | </w:t>
         </w:r>
@@ -647,6 +1376,8 @@
           <w:rPr>
             <w:color w:val="7F7F7F" w:themeColor="background1" w:themeShade="7F"/>
             <w:spacing w:val="60"/>
+            <w:sz w:val="18"/>
+            <w:szCs w:val="18"/>
           </w:rPr>
           <w:t xml:space="preserve">Page          </w:t>
         </w:r>
@@ -654,15 +1385,46 @@
           <w:rPr>
             <w:color w:val="7F7F7F" w:themeColor="background1" w:themeShade="7F"/>
             <w:spacing w:val="60"/>
+            <w:sz w:val="18"/>
+            <w:szCs w:val="18"/>
           </w:rPr>
-          <w:t xml:space="preserve">    </w:t>
+          <w:t xml:space="preserve">   </w:t>
         </w:r>
         <w:r>
           <w:rPr>
             <w:color w:val="7F7F7F" w:themeColor="background1" w:themeShade="7F"/>
             <w:spacing w:val="60"/>
+            <w:sz w:val="18"/>
+            <w:szCs w:val="18"/>
           </w:rPr>
-          <w:t>Prepared b: Abdul Kamara and Mitchell Capell</w:t>
+          <w:t xml:space="preserve">          </w:t>
+        </w:r>
+        <w:r>
+          <w:rPr>
+            <w:color w:val="7F7F7F" w:themeColor="background1" w:themeShade="7F"/>
+            <w:spacing w:val="60"/>
+            <w:sz w:val="18"/>
+            <w:szCs w:val="18"/>
+          </w:rPr>
+          <w:t>Prepared b</w:t>
+        </w:r>
+        <w:r>
+          <w:rPr>
+            <w:color w:val="7F7F7F" w:themeColor="background1" w:themeShade="7F"/>
+            <w:spacing w:val="60"/>
+            <w:sz w:val="18"/>
+            <w:szCs w:val="18"/>
+          </w:rPr>
+          <w:t>y</w:t>
+        </w:r>
+        <w:r>
+          <w:rPr>
+            <w:color w:val="7F7F7F" w:themeColor="background1" w:themeShade="7F"/>
+            <w:spacing w:val="60"/>
+            <w:sz w:val="18"/>
+            <w:szCs w:val="18"/>
+          </w:rPr>
+          <w:t>: Abdul Kamara and Mitchell Capell</w:t>
         </w:r>
       </w:p>
     </w:sdtContent>
@@ -713,16 +1475,25 @@
       <mc:AlternateContent>
         <mc:Choice Requires="wps">
           <w:drawing>
-            <wp:anchor distT="0" distB="0" distL="118745" distR="118745" simplePos="0" relativeHeight="251659264" behindDoc="1" locked="0" layoutInCell="1" allowOverlap="0" wp14:anchorId="1C2E2449" wp14:editId="4478DC0C">
+            <wp:anchor distT="0" distB="0" distL="118745" distR="118745" simplePos="0" relativeHeight="251659264" behindDoc="1" locked="0" layoutInCell="1" allowOverlap="0" wp14:anchorId="002C93C5" wp14:editId="5D5403CE">
               <wp:simplePos x="0" y="0"/>
               <wp:positionH relativeFrom="margin">
-                <wp:align>left</wp:align>
+                <wp:align>center</wp:align>
               </wp:positionH>
-              <wp:positionV relativeFrom="page">
-                <wp:posOffset>450850</wp:posOffset>
-              </wp:positionV>
-              <wp:extent cx="6610350" cy="269875"/>
-              <wp:effectExtent l="0" t="0" r="0" b="0"/>
+              <mc:AlternateContent>
+                <mc:Choice Requires="wp14">
+                  <wp:positionV relativeFrom="page">
+                    <wp14:pctPosVOffset>4500</wp14:pctPosVOffset>
+                  </wp:positionV>
+                </mc:Choice>
+                <mc:Fallback>
+                  <wp:positionV relativeFrom="page">
+                    <wp:posOffset>452120</wp:posOffset>
+                  </wp:positionV>
+                </mc:Fallback>
+              </mc:AlternateContent>
+              <wp:extent cx="5950039" cy="270457"/>
+              <wp:effectExtent l="0" t="0" r="19050" b="10795"/>
               <wp:wrapSquare wrapText="bothSides"/>
               <wp:docPr id="197" name="Rectangle 197"/>
               <wp:cNvGraphicFramePr/>
@@ -733,16 +1504,18 @@
                     <wps:spPr>
                       <a:xfrm>
                         <a:off x="0" y="0"/>
-                        <a:ext cx="6610350" cy="269875"/>
+                        <a:ext cx="5950039" cy="270457"/>
                       </a:xfrm>
                       <a:prstGeom prst="rect">
                         <a:avLst/>
                       </a:prstGeom>
                       <a:solidFill>
-                        <a:schemeClr val="accent1"/>
+                        <a:srgbClr val="002060"/>
                       </a:solidFill>
                       <a:ln>
-                        <a:noFill/>
+                        <a:solidFill>
+                          <a:srgbClr val="FF0000"/>
+                        </a:solidFill>
                       </a:ln>
                     </wps:spPr>
                     <wps:style>
@@ -766,12 +1539,13 @@
                         <w:sdt>
                           <w:sdtPr>
                             <w:rPr>
+                              <w:b/>
                               <w:caps/>
                               <w:color w:val="FFFFFF" w:themeColor="background1"/>
                             </w:rPr>
                             <w:alias w:val="Title"/>
                             <w:tag w:val=""/>
-                            <w:id w:val="1189017394"/>
+                            <w:id w:val="1653102304"/>
                             <w:dataBinding w:prefixMappings="xmlns:ns0='http://purl.org/dc/elements/1.1/' xmlns:ns1='http://schemas.openxmlformats.org/package/2006/metadata/core-properties' " w:xpath="/ns1:coreProperties[1]/ns0:title[1]" w:storeItemID="{6C3C8BC8-F283-45AE-878A-BAB7291924A1}"/>
                             <w:text/>
                           </w:sdtPr>
@@ -785,16 +1559,18 @@
                                 </w:tabs>
                                 <w:jc w:val="center"/>
                                 <w:rPr>
+                                  <w:b/>
                                   <w:caps/>
                                   <w:color w:val="FFFFFF" w:themeColor="background1"/>
                                 </w:rPr>
                               </w:pPr>
                               <w:r>
                                 <w:rPr>
+                                  <w:b/>
                                   <w:caps/>
                                   <w:color w:val="FFFFFF" w:themeColor="background1"/>
                                 </w:rPr>
-                                <w:t>ETL Project</w:t>
+                                <w:t>ETL – NFL QB Stats</w:t>
                               </w:r>
                             </w:p>
                           </w:sdtContent>
@@ -805,13 +1581,13 @@
                       <a:prstTxWarp prst="textNoShape">
                         <a:avLst/>
                       </a:prstTxWarp>
-                      <a:noAutofit/>
+                      <a:spAutoFit/>
                     </wps:bodyPr>
                   </wps:wsp>
                 </a:graphicData>
               </a:graphic>
               <wp14:sizeRelH relativeFrom="margin">
-                <wp14:pctWidth>0</wp14:pctWidth>
+                <wp14:pctWidth>100000</wp14:pctWidth>
               </wp14:sizeRelH>
               <wp14:sizeRelV relativeFrom="page">
                 <wp14:pctHeight>2700</wp14:pctHeight>
@@ -821,18 +1597,19 @@
         </mc:Choice>
         <mc:Fallback>
           <w:pict>
-            <v:rect w14:anchorId="1C2E2449" id="Rectangle 197" o:spid="_x0000_s1026" style="position:absolute;margin-left:0;margin-top:35.5pt;width:520.5pt;height:21.25pt;z-index:-251657216;visibility:visible;mso-wrap-style:square;mso-width-percent:0;mso-height-percent:27;mso-wrap-distance-left:9.35pt;mso-wrap-distance-top:0;mso-wrap-distance-right:9.35pt;mso-wrap-distance-bottom:0;mso-position-horizontal:left;mso-position-horizontal-relative:margin;mso-position-vertical:absolute;mso-position-vertical-relative:page;mso-width-percent:0;mso-height-percent:27;mso-width-relative:margin;mso-height-relative:page;v-text-anchor:middle" o:gfxdata="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" o:allowoverlap="f" fillcolor="#4472c4 [3204]" stroked="f" strokeweight="1pt">
-              <v:textbox>
+            <v:rect w14:anchorId="002C93C5" id="Rectangle 197" o:spid="_x0000_s1026" style="position:absolute;margin-left:0;margin-top:0;width:468.5pt;height:21.3pt;z-index:-251657216;visibility:visible;mso-wrap-style:square;mso-width-percent:1000;mso-height-percent:27;mso-top-percent:45;mso-wrap-distance-left:9.35pt;mso-wrap-distance-top:0;mso-wrap-distance-right:9.35pt;mso-wrap-distance-bottom:0;mso-position-horizontal:center;mso-position-horizontal-relative:margin;mso-position-vertical-relative:page;mso-width-percent:1000;mso-height-percent:27;mso-top-percent:45;mso-width-relative:margin;mso-height-relative:page;v-text-anchor:middle" o:gfxdata="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" o:allowoverlap="f" fillcolor="#002060" strokecolor="red" strokeweight="1pt">
+              <v:textbox style="mso-fit-shape-to-text:t">
                 <w:txbxContent>
                   <w:sdt>
                     <w:sdtPr>
                       <w:rPr>
+                        <w:b/>
                         <w:caps/>
                         <w:color w:val="FFFFFF" w:themeColor="background1"/>
                       </w:rPr>
                       <w:alias w:val="Title"/>
                       <w:tag w:val=""/>
-                      <w:id w:val="1189017394"/>
+                      <w:id w:val="1653102304"/>
                       <w:dataBinding w:prefixMappings="xmlns:ns0='http://purl.org/dc/elements/1.1/' xmlns:ns1='http://schemas.openxmlformats.org/package/2006/metadata/core-properties' " w:xpath="/ns1:coreProperties[1]/ns0:title[1]" w:storeItemID="{6C3C8BC8-F283-45AE-878A-BAB7291924A1}"/>
                       <w:text/>
                     </w:sdtPr>
@@ -846,16 +1623,18 @@
                           </w:tabs>
                           <w:jc w:val="center"/>
                           <w:rPr>
+                            <w:b/>
                             <w:caps/>
                             <w:color w:val="FFFFFF" w:themeColor="background1"/>
                           </w:rPr>
                         </w:pPr>
                         <w:r>
                           <w:rPr>
+                            <w:b/>
                             <w:caps/>
                             <w:color w:val="FFFFFF" w:themeColor="background1"/>
                           </w:rPr>
-                          <w:t>ETL Project</w:t>
+                          <w:t>ETL – NFL QB Stats</w:t>
                         </w:r>
                       </w:p>
                     </w:sdtContent>
@@ -889,7 +1668,7 @@
       </w:pPr>
     </w:pPrDefault>
   </w:docDefaults>
-  <w:latentStyles w:defLockedState="0" w:defUIPriority="99" w:defSemiHidden="0" w:defUnhideWhenUsed="0" w:defQFormat="0" w:count="376">
+  <w:latentStyles w:defLockedState="0" w:defUIPriority="99" w:defSemiHidden="0" w:defUnhideWhenUsed="0" w:defQFormat="0" w:count="375">
     <w:lsdException w:name="Normal" w:uiPriority="0" w:qFormat="1"/>
     <w:lsdException w:name="heading 1" w:uiPriority="9" w:qFormat="1"/>
     <w:lsdException w:name="heading 2" w:semiHidden="1" w:uiPriority="9" w:unhideWhenUsed="1" w:qFormat="1"/>
@@ -995,6 +1774,7 @@
     <w:lsdException w:name="HTML Sample" w:semiHidden="1" w:unhideWhenUsed="1"/>
     <w:lsdException w:name="HTML Typewriter" w:semiHidden="1" w:unhideWhenUsed="1"/>
     <w:lsdException w:name="HTML Variable" w:semiHidden="1" w:unhideWhenUsed="1"/>
+    <w:lsdException w:name="Normal Table" w:semiHidden="1" w:unhideWhenUsed="1"/>
     <w:lsdException w:name="annotation subject" w:semiHidden="1" w:unhideWhenUsed="1"/>
     <w:lsdException w:name="No List" w:semiHidden="1" w:unhideWhenUsed="1"/>
     <w:lsdException w:name="Outline List 1" w:semiHidden="1" w:unhideWhenUsed="1"/>
@@ -1041,8 +1821,10 @@
     <w:lsdException w:name="Table Subtle 2" w:semiHidden="1" w:unhideWhenUsed="1"/>
     <w:lsdException w:name="Table Web 1" w:semiHidden="1" w:unhideWhenUsed="1"/>
     <w:lsdException w:name="Table Web 2" w:semiHidden="1" w:unhideWhenUsed="1"/>
+    <w:lsdException w:name="Table Web 3" w:semiHidden="1" w:unhideWhenUsed="1"/>
     <w:lsdException w:name="Balloon Text" w:semiHidden="1" w:unhideWhenUsed="1"/>
     <w:lsdException w:name="Table Grid" w:uiPriority="39"/>
+    <w:lsdException w:name="Table Theme" w:semiHidden="1" w:unhideWhenUsed="1"/>
     <w:lsdException w:name="Placeholder Text" w:semiHidden="1"/>
     <w:lsdException w:name="No Spacing" w:uiPriority="1" w:qFormat="1"/>
     <w:lsdException w:name="Light Shading" w:uiPriority="60"/>
@@ -1262,7 +2044,6 @@
     <w:lsdException w:name="Smart Hyperlink" w:semiHidden="1" w:unhideWhenUsed="1"/>
     <w:lsdException w:name="Hashtag" w:semiHidden="1" w:unhideWhenUsed="1"/>
     <w:lsdException w:name="Unresolved Mention" w:semiHidden="1" w:unhideWhenUsed="1"/>
-    <w:lsdException w:name="Smart Link" w:semiHidden="1" w:unhideWhenUsed="1"/>
   </w:latentStyles>
   <w:style w:type="paragraph" w:default="1" w:styleId="Normal">
     <w:name w:val="Normal"/>
@@ -1371,6 +2152,36 @@
     <w:rPr>
       <w:color w:val="954F72" w:themeColor="followedHyperlink"/>
       <w:u w:val="single"/>
+    </w:rPr>
+  </w:style>
+  <w:style w:type="paragraph" w:styleId="BalloonText">
+    <w:name w:val="Balloon Text"/>
+    <w:basedOn w:val="Normal"/>
+    <w:link w:val="BalloonTextChar"/>
+    <w:uiPriority w:val="99"/>
+    <w:semiHidden/>
+    <w:unhideWhenUsed/>
+    <w:rsid w:val="002F03EB"/>
+    <w:pPr>
+      <w:spacing w:after="0" w:line="240" w:lineRule="auto"/>
+    </w:pPr>
+    <w:rPr>
+      <w:rFonts w:ascii="Segoe UI" w:hAnsi="Segoe UI" w:cs="Segoe UI"/>
+      <w:sz w:val="18"/>
+      <w:szCs w:val="18"/>
+    </w:rPr>
+  </w:style>
+  <w:style w:type="character" w:customStyle="1" w:styleId="BalloonTextChar">
+    <w:name w:val="Balloon Text Char"/>
+    <w:basedOn w:val="DefaultParagraphFont"/>
+    <w:link w:val="BalloonText"/>
+    <w:uiPriority w:val="99"/>
+    <w:semiHidden/>
+    <w:rsid w:val="002F03EB"/>
+    <w:rPr>
+      <w:rFonts w:ascii="Segoe UI" w:hAnsi="Segoe UI" w:cs="Segoe UI"/>
+      <w:sz w:val="18"/>
+      <w:szCs w:val="18"/>
     </w:rPr>
   </w:style>
 </w:styles>

</xml_diff>